<commit_message>
relatório final sobre o projeto, aula marise
</commit_message>
<xml_diff>
--- a/documentacao/Relatório_Arq.docx
+++ b/documentacao/Relatório_Arq.docx
@@ -59,51 +59,73 @@
           <w:sz w:val="24"/>
           <w:szCs w:val="24"/>
         </w:rPr>
-        <w:t xml:space="preserve">De acordo com pesquisas, </w:t>
-      </w:r>
-      <w:proofErr w:type="gramStart"/>
-      <w:r>
-        <w:rPr>
-          <w:rFonts w:ascii="Arial" w:hAnsi="Arial" w:cs="Arial"/>
-          <w:sz w:val="24"/>
-          <w:szCs w:val="24"/>
-        </w:rPr>
-        <w:t>o controle de fatores intrínsecos só ocorrem</w:t>
-      </w:r>
-      <w:proofErr w:type="gramEnd"/>
-      <w:r>
-        <w:rPr>
-          <w:rFonts w:ascii="Arial" w:hAnsi="Arial" w:cs="Arial"/>
-          <w:sz w:val="24"/>
-          <w:szCs w:val="24"/>
-        </w:rPr>
-        <w:t xml:space="preserve"> na etapa de produção dos medicamentos. Enquanto, no transporte e armazenamento não provem da mesma intensidade de controle. Com isso, houve uma perda de 16 milhões de medicamentos no ano de 2015-2016. </w:t>
-      </w:r>
-    </w:p>
-    <w:p>
-      <w:pPr>
-        <w:jc w:val="both"/>
-        <w:rPr>
-          <w:rFonts w:ascii="Arial" w:hAnsi="Arial" w:cs="Arial"/>
-          <w:sz w:val="24"/>
-          <w:szCs w:val="24"/>
-        </w:rPr>
-      </w:pPr>
-      <w:r>
-        <w:rPr>
-          <w:rFonts w:ascii="Arial" w:hAnsi="Arial" w:cs="Arial"/>
-          <w:sz w:val="24"/>
-          <w:szCs w:val="24"/>
-        </w:rPr>
-        <w:t xml:space="preserve">Devido a esses dados, percebe-se a alta </w:t>
-      </w:r>
-      <w:r>
-        <w:rPr>
-          <w:rFonts w:ascii="Arial" w:hAnsi="Arial" w:cs="Arial"/>
-          <w:sz w:val="24"/>
-          <w:szCs w:val="24"/>
-        </w:rPr>
-        <w:t>necessidade de controle de temperatura e umidade na cadeia do frio dos medicamentos. Esse projeto tem como objetivo amenizar os malefícios ocorrentes ao controle inadequado do mesmo</w:t>
+        <w:t>De acordo com</w:t>
+      </w:r>
+      <w:r>
+        <w:rPr>
+          <w:rFonts w:ascii="Arial" w:hAnsi="Arial" w:cs="Arial"/>
+          <w:sz w:val="24"/>
+          <w:szCs w:val="24"/>
+        </w:rPr>
+        <w:t xml:space="preserve"> </w:t>
+      </w:r>
+      <w:r>
+        <w:rPr>
+          <w:rFonts w:ascii="Arial" w:hAnsi="Arial" w:cs="Arial"/>
+          <w:sz w:val="24"/>
+          <w:szCs w:val="24"/>
+        </w:rPr>
+        <w:t>pesquisas, o</w:t>
+      </w:r>
+      <w:r>
+        <w:rPr>
+          <w:rFonts w:ascii="Arial" w:hAnsi="Arial" w:cs="Arial"/>
+          <w:sz w:val="24"/>
+          <w:szCs w:val="24"/>
+        </w:rPr>
+        <w:t>s</w:t>
+      </w:r>
+      <w:r>
+        <w:rPr>
+          <w:rFonts w:ascii="Arial" w:hAnsi="Arial" w:cs="Arial"/>
+          <w:sz w:val="24"/>
+          <w:szCs w:val="24"/>
+        </w:rPr>
+        <w:t xml:space="preserve"> controle</w:t>
+      </w:r>
+      <w:r>
+        <w:rPr>
+          <w:rFonts w:ascii="Arial" w:hAnsi="Arial" w:cs="Arial"/>
+          <w:sz w:val="24"/>
+          <w:szCs w:val="24"/>
+        </w:rPr>
+        <w:t>s</w:t>
+      </w:r>
+      <w:r>
+        <w:rPr>
+          <w:rFonts w:ascii="Arial" w:hAnsi="Arial" w:cs="Arial"/>
+          <w:sz w:val="24"/>
+          <w:szCs w:val="24"/>
+        </w:rPr>
+        <w:t xml:space="preserve"> de fatores intrínsecos só ocorrem na etapa de produção dos medicamentos. Enquanto, no transporte e armazenamento não provem da mesma intensidade de controle. Com isso, houve uma perda de 16 milhões de medicamentos no ano de 2015-2016. </w:t>
+      </w:r>
+    </w:p>
+    <w:p>
+      <w:pPr>
+        <w:jc w:val="both"/>
+        <w:rPr>
+          <w:rFonts w:ascii="Arial" w:hAnsi="Arial" w:cs="Arial"/>
+          <w:sz w:val="24"/>
+          <w:szCs w:val="24"/>
+        </w:rPr>
+      </w:pPr>
+      <w:r>
+        <w:rPr>
+          <w:rFonts w:ascii="Arial" w:hAnsi="Arial" w:cs="Arial"/>
+          <w:sz w:val="24"/>
+          <w:szCs w:val="24"/>
+        </w:rPr>
+        <w:t>Devido a esses dados, percebe-se a alta necessidade de controle de temperatura e umidade na cadeia do frio dos medicamentos. Esse projeto tem como objetivo amenizar os malefícios ocorrentes ao controle inadequado do mesmo</w:t>
       </w:r>
       <w:r>
         <w:rPr>
@@ -157,223 +179,215 @@
         </w:rPr>
         <w:t>Características do DHT11</w:t>
       </w:r>
-    </w:p>
-    <w:p>
-      <w:pPr>
-        <w:jc w:val="both"/>
-        <w:rPr>
-          <w:rFonts w:ascii="Arial" w:hAnsi="Arial" w:cs="Arial"/>
-          <w:sz w:val="24"/>
-          <w:szCs w:val="24"/>
-        </w:rPr>
-      </w:pPr>
-      <w:r>
-        <w:rPr>
-          <w:rFonts w:ascii="Arial" w:hAnsi="Arial" w:cs="Arial"/>
-          <w:sz w:val="24"/>
-          <w:szCs w:val="24"/>
-        </w:rPr>
-        <w:t>Baixo custo</w:t>
-      </w:r>
-      <w:r>
-        <w:rPr>
-          <w:rFonts w:ascii="Arial" w:hAnsi="Arial" w:cs="Arial"/>
-          <w:sz w:val="24"/>
-          <w:szCs w:val="24"/>
-        </w:rPr>
-        <w:t>;</w:t>
-      </w:r>
-    </w:p>
-    <w:p>
-      <w:pPr>
-        <w:jc w:val="both"/>
-        <w:rPr>
-          <w:rFonts w:ascii="Arial" w:hAnsi="Arial" w:cs="Arial"/>
-          <w:sz w:val="24"/>
-          <w:szCs w:val="24"/>
-        </w:rPr>
-      </w:pPr>
-      <w:r>
-        <w:rPr>
-          <w:rFonts w:ascii="Arial" w:hAnsi="Arial" w:cs="Arial"/>
-          <w:sz w:val="24"/>
-          <w:szCs w:val="24"/>
-        </w:rPr>
-        <w:t>Tensão de alimentação de 3V a 5V</w:t>
-      </w:r>
-      <w:r>
-        <w:rPr>
-          <w:rFonts w:ascii="Arial" w:hAnsi="Arial" w:cs="Arial"/>
-          <w:sz w:val="24"/>
-          <w:szCs w:val="24"/>
-        </w:rPr>
-        <w:t>;</w:t>
-      </w:r>
-    </w:p>
-    <w:p>
-      <w:pPr>
-        <w:jc w:val="both"/>
-        <w:rPr>
-          <w:rFonts w:ascii="Arial" w:hAnsi="Arial" w:cs="Arial"/>
-          <w:sz w:val="24"/>
-          <w:szCs w:val="24"/>
-        </w:rPr>
-      </w:pPr>
-      <w:r>
-        <w:rPr>
-          <w:rFonts w:ascii="Arial" w:hAnsi="Arial" w:cs="Arial"/>
-          <w:sz w:val="24"/>
-          <w:szCs w:val="24"/>
-        </w:rPr>
-        <w:t>2.5mA de corrente máxima durante a conversão</w:t>
-      </w:r>
-      <w:r>
-        <w:rPr>
-          <w:rFonts w:ascii="Arial" w:hAnsi="Arial" w:cs="Arial"/>
-          <w:sz w:val="24"/>
-          <w:szCs w:val="24"/>
-        </w:rPr>
-        <w:t>;</w:t>
-      </w:r>
-    </w:p>
-    <w:p>
-      <w:pPr>
-        <w:jc w:val="both"/>
-        <w:rPr>
-          <w:rFonts w:ascii="Arial" w:hAnsi="Arial" w:cs="Arial"/>
-          <w:sz w:val="24"/>
-          <w:szCs w:val="24"/>
-        </w:rPr>
-      </w:pPr>
-      <w:r>
-        <w:rPr>
-          <w:rFonts w:ascii="Arial" w:hAnsi="Arial" w:cs="Arial"/>
-          <w:sz w:val="24"/>
-          <w:szCs w:val="24"/>
-        </w:rPr>
-        <w:t>Bom para medir umidade entre 20% e 90%, com 5% de precisão</w:t>
-      </w:r>
-      <w:r>
-        <w:rPr>
-          <w:rFonts w:ascii="Arial" w:hAnsi="Arial" w:cs="Arial"/>
-          <w:sz w:val="24"/>
-          <w:szCs w:val="24"/>
-        </w:rPr>
-        <w:t>;</w:t>
-      </w:r>
-    </w:p>
-    <w:p>
-      <w:pPr>
-        <w:jc w:val="both"/>
-        <w:rPr>
-          <w:rFonts w:ascii="Arial" w:hAnsi="Arial" w:cs="Arial"/>
-          <w:sz w:val="24"/>
-          <w:szCs w:val="24"/>
-        </w:rPr>
-      </w:pPr>
-      <w:r>
-        <w:rPr>
-          <w:rFonts w:ascii="Arial" w:hAnsi="Arial" w:cs="Arial"/>
-          <w:sz w:val="24"/>
-          <w:szCs w:val="24"/>
-        </w:rPr>
-        <w:t>Bom para medir temperaturas entre 0 e 50°C, com +-2°C de precisão</w:t>
-      </w:r>
-      <w:r>
-        <w:rPr>
-          <w:rFonts w:ascii="Arial" w:hAnsi="Arial" w:cs="Arial"/>
-          <w:sz w:val="24"/>
-          <w:szCs w:val="24"/>
-        </w:rPr>
-        <w:t>;</w:t>
-      </w:r>
-    </w:p>
-    <w:p>
-      <w:pPr>
-        <w:jc w:val="both"/>
-        <w:rPr>
-          <w:rFonts w:ascii="Arial" w:hAnsi="Arial" w:cs="Arial"/>
-          <w:sz w:val="24"/>
-          <w:szCs w:val="24"/>
-        </w:rPr>
-      </w:pPr>
-      <w:r>
-        <w:rPr>
-          <w:rFonts w:ascii="Arial" w:hAnsi="Arial" w:cs="Arial"/>
-          <w:sz w:val="24"/>
-          <w:szCs w:val="24"/>
-        </w:rPr>
-        <w:t>Taxa de amostragem de até 1Hz (1 leitura por segundo)</w:t>
-      </w:r>
-      <w:r>
-        <w:rPr>
-          <w:rFonts w:ascii="Arial" w:hAnsi="Arial" w:cs="Arial"/>
-          <w:sz w:val="24"/>
-          <w:szCs w:val="24"/>
-        </w:rPr>
-        <w:t>;</w:t>
-      </w:r>
-    </w:p>
-    <w:p>
-      <w:pPr>
-        <w:jc w:val="both"/>
-        <w:rPr>
-          <w:rFonts w:ascii="Arial" w:hAnsi="Arial" w:cs="Arial"/>
-          <w:sz w:val="24"/>
-          <w:szCs w:val="24"/>
-        </w:rPr>
-      </w:pPr>
-      <w:r>
-        <w:rPr>
-          <w:rFonts w:ascii="Arial" w:hAnsi="Arial" w:cs="Arial"/>
-          <w:sz w:val="24"/>
-          <w:szCs w:val="24"/>
-        </w:rPr>
-        <w:t>Dimensões: 15.5mm x 12mm x 5.5mm</w:t>
-      </w:r>
-      <w:r>
-        <w:rPr>
-          <w:rFonts w:ascii="Arial" w:hAnsi="Arial" w:cs="Arial"/>
-          <w:sz w:val="24"/>
-          <w:szCs w:val="24"/>
-        </w:rPr>
-        <w:t>;</w:t>
-      </w:r>
-    </w:p>
-    <w:p>
-      <w:pPr>
-        <w:jc w:val="both"/>
-        <w:rPr>
-          <w:rFonts w:ascii="Arial" w:hAnsi="Arial" w:cs="Arial"/>
-          <w:sz w:val="24"/>
-          <w:szCs w:val="24"/>
-        </w:rPr>
-      </w:pPr>
-      <w:r>
-        <w:rPr>
-          <w:rFonts w:ascii="Arial" w:hAnsi="Arial" w:cs="Arial"/>
-          <w:sz w:val="24"/>
-          <w:szCs w:val="24"/>
-        </w:rPr>
-        <w:t>4</w:t>
-      </w:r>
-      <w:r>
-        <w:rPr>
-          <w:rFonts w:ascii="Arial" w:hAnsi="Arial" w:cs="Arial"/>
-          <w:sz w:val="24"/>
-          <w:szCs w:val="24"/>
-        </w:rPr>
-        <w:t>pinos com 0.1</w:t>
-      </w:r>
       <w:bookmarkStart w:id="0" w:name="_GoBack"/>
       <w:bookmarkEnd w:id="0"/>
-      <w:r>
-        <w:rPr>
-          <w:rFonts w:ascii="Arial" w:hAnsi="Arial" w:cs="Arial"/>
-          <w:sz w:val="24"/>
-          <w:szCs w:val="24"/>
-        </w:rPr>
-        <w:t xml:space="preserve"> de espaçamento entre eles</w:t>
+    </w:p>
+    <w:p>
+      <w:pPr>
+        <w:jc w:val="both"/>
+        <w:rPr>
+          <w:rFonts w:ascii="Arial" w:hAnsi="Arial" w:cs="Arial"/>
+          <w:sz w:val="24"/>
+          <w:szCs w:val="24"/>
+        </w:rPr>
+      </w:pPr>
+      <w:r>
+        <w:rPr>
+          <w:rFonts w:ascii="Arial" w:hAnsi="Arial" w:cs="Arial"/>
+          <w:sz w:val="24"/>
+          <w:szCs w:val="24"/>
+        </w:rPr>
+        <w:t>Baixo custo</w:t>
+      </w:r>
+      <w:r>
+        <w:rPr>
+          <w:rFonts w:ascii="Arial" w:hAnsi="Arial" w:cs="Arial"/>
+          <w:sz w:val="24"/>
+          <w:szCs w:val="24"/>
+        </w:rPr>
+        <w:t>;</w:t>
+      </w:r>
+    </w:p>
+    <w:p>
+      <w:pPr>
+        <w:jc w:val="both"/>
+        <w:rPr>
+          <w:rFonts w:ascii="Arial" w:hAnsi="Arial" w:cs="Arial"/>
+          <w:sz w:val="24"/>
+          <w:szCs w:val="24"/>
+        </w:rPr>
+      </w:pPr>
+      <w:r>
+        <w:rPr>
+          <w:rFonts w:ascii="Arial" w:hAnsi="Arial" w:cs="Arial"/>
+          <w:sz w:val="24"/>
+          <w:szCs w:val="24"/>
+        </w:rPr>
+        <w:t>Tensão de alimentação de 3V a 5V</w:t>
+      </w:r>
+      <w:r>
+        <w:rPr>
+          <w:rFonts w:ascii="Arial" w:hAnsi="Arial" w:cs="Arial"/>
+          <w:sz w:val="24"/>
+          <w:szCs w:val="24"/>
+        </w:rPr>
+        <w:t>;</w:t>
+      </w:r>
+    </w:p>
+    <w:p>
+      <w:pPr>
+        <w:jc w:val="both"/>
+        <w:rPr>
+          <w:rFonts w:ascii="Arial" w:hAnsi="Arial" w:cs="Arial"/>
+          <w:sz w:val="24"/>
+          <w:szCs w:val="24"/>
+        </w:rPr>
+      </w:pPr>
+      <w:r>
+        <w:rPr>
+          <w:rFonts w:ascii="Arial" w:hAnsi="Arial" w:cs="Arial"/>
+          <w:sz w:val="24"/>
+          <w:szCs w:val="24"/>
+        </w:rPr>
+        <w:t>2.5mA de corrente máxima durante a conversão</w:t>
+      </w:r>
+      <w:r>
+        <w:rPr>
+          <w:rFonts w:ascii="Arial" w:hAnsi="Arial" w:cs="Arial"/>
+          <w:sz w:val="24"/>
+          <w:szCs w:val="24"/>
+        </w:rPr>
+        <w:t>;</w:t>
+      </w:r>
+    </w:p>
+    <w:p>
+      <w:pPr>
+        <w:jc w:val="both"/>
+        <w:rPr>
+          <w:rFonts w:ascii="Arial" w:hAnsi="Arial" w:cs="Arial"/>
+          <w:sz w:val="24"/>
+          <w:szCs w:val="24"/>
+        </w:rPr>
+      </w:pPr>
+      <w:r>
+        <w:rPr>
+          <w:rFonts w:ascii="Arial" w:hAnsi="Arial" w:cs="Arial"/>
+          <w:sz w:val="24"/>
+          <w:szCs w:val="24"/>
+        </w:rPr>
+        <w:t>Bom para medir umidade entre 20% e 90%, com 5% de precisão</w:t>
+      </w:r>
+      <w:r>
+        <w:rPr>
+          <w:rFonts w:ascii="Arial" w:hAnsi="Arial" w:cs="Arial"/>
+          <w:sz w:val="24"/>
+          <w:szCs w:val="24"/>
+        </w:rPr>
+        <w:t>;</w:t>
+      </w:r>
+    </w:p>
+    <w:p>
+      <w:pPr>
+        <w:jc w:val="both"/>
+        <w:rPr>
+          <w:rFonts w:ascii="Arial" w:hAnsi="Arial" w:cs="Arial"/>
+          <w:sz w:val="24"/>
+          <w:szCs w:val="24"/>
+        </w:rPr>
+      </w:pPr>
+      <w:r>
+        <w:rPr>
+          <w:rFonts w:ascii="Arial" w:hAnsi="Arial" w:cs="Arial"/>
+          <w:sz w:val="24"/>
+          <w:szCs w:val="24"/>
+        </w:rPr>
+        <w:t>Bom para medir temperaturas entre 0 e 50°C, com +-2°C de precisão</w:t>
+      </w:r>
+      <w:r>
+        <w:rPr>
+          <w:rFonts w:ascii="Arial" w:hAnsi="Arial" w:cs="Arial"/>
+          <w:sz w:val="24"/>
+          <w:szCs w:val="24"/>
+        </w:rPr>
+        <w:t>;</w:t>
+      </w:r>
+    </w:p>
+    <w:p>
+      <w:pPr>
+        <w:jc w:val="both"/>
+        <w:rPr>
+          <w:rFonts w:ascii="Arial" w:hAnsi="Arial" w:cs="Arial"/>
+          <w:sz w:val="24"/>
+          <w:szCs w:val="24"/>
+        </w:rPr>
+      </w:pPr>
+      <w:r>
+        <w:rPr>
+          <w:rFonts w:ascii="Arial" w:hAnsi="Arial" w:cs="Arial"/>
+          <w:sz w:val="24"/>
+          <w:szCs w:val="24"/>
+        </w:rPr>
+        <w:t>Taxa de amostragem de até 1Hz (1 leitura por segundo)</w:t>
+      </w:r>
+      <w:r>
+        <w:rPr>
+          <w:rFonts w:ascii="Arial" w:hAnsi="Arial" w:cs="Arial"/>
+          <w:sz w:val="24"/>
+          <w:szCs w:val="24"/>
+        </w:rPr>
+        <w:t>;</w:t>
+      </w:r>
+    </w:p>
+    <w:p>
+      <w:pPr>
+        <w:jc w:val="both"/>
+        <w:rPr>
+          <w:rFonts w:ascii="Arial" w:hAnsi="Arial" w:cs="Arial"/>
+          <w:sz w:val="24"/>
+          <w:szCs w:val="24"/>
+        </w:rPr>
+      </w:pPr>
+      <w:r>
+        <w:rPr>
+          <w:rFonts w:ascii="Arial" w:hAnsi="Arial" w:cs="Arial"/>
+          <w:sz w:val="24"/>
+          <w:szCs w:val="24"/>
+        </w:rPr>
+        <w:t>Dimensões: 15.5mm x 12mm x 5.5mm</w:t>
+      </w:r>
+      <w:r>
+        <w:rPr>
+          <w:rFonts w:ascii="Arial" w:hAnsi="Arial" w:cs="Arial"/>
+          <w:sz w:val="24"/>
+          <w:szCs w:val="24"/>
+        </w:rPr>
+        <w:t>;</w:t>
+      </w:r>
+    </w:p>
+    <w:p>
+      <w:pPr>
+        <w:jc w:val="both"/>
+        <w:rPr>
+          <w:rFonts w:ascii="Arial" w:hAnsi="Arial" w:cs="Arial"/>
+          <w:sz w:val="24"/>
+          <w:szCs w:val="24"/>
+        </w:rPr>
+      </w:pPr>
+      <w:r>
+        <w:rPr>
+          <w:rFonts w:ascii="Arial" w:hAnsi="Arial" w:cs="Arial"/>
+          <w:sz w:val="24"/>
+          <w:szCs w:val="24"/>
+        </w:rPr>
+        <w:t>4</w:t>
+      </w:r>
+      <w:r>
+        <w:rPr>
+          <w:rFonts w:ascii="Arial" w:hAnsi="Arial" w:cs="Arial"/>
+          <w:sz w:val="24"/>
+          <w:szCs w:val="24"/>
+        </w:rPr>
+        <w:t>pinos com 0.1 de espaçamento entre eles</w:t>
       </w:r>
       <w:r>
         <w:rPr>
@@ -771,41 +785,177 @@
     </w:p>
     <w:p>
       <w:pPr>
-        <w:jc w:val="both"/>
-        <w:rPr>
-          <w:rFonts w:ascii="Arial" w:hAnsi="Arial" w:cs="Arial"/>
-          <w:sz w:val="24"/>
-          <w:szCs w:val="24"/>
-        </w:rPr>
-      </w:pPr>
-    </w:p>
-    <w:p>
-      <w:pPr>
-        <w:jc w:val="both"/>
-        <w:rPr>
-          <w:rFonts w:ascii="Arial" w:hAnsi="Arial" w:cs="Arial"/>
-          <w:sz w:val="24"/>
-          <w:szCs w:val="24"/>
-        </w:rPr>
-      </w:pPr>
-    </w:p>
-    <w:p>
-      <w:pPr>
-        <w:jc w:val="both"/>
-        <w:rPr>
-          <w:rFonts w:ascii="Arial" w:hAnsi="Arial" w:cs="Arial"/>
-          <w:sz w:val="24"/>
-          <w:szCs w:val="24"/>
-        </w:rPr>
-      </w:pPr>
-    </w:p>
-    <w:p>
-      <w:pPr>
-        <w:jc w:val="both"/>
-        <w:rPr>
-          <w:rFonts w:ascii="Arial" w:hAnsi="Arial" w:cs="Arial"/>
-        </w:rPr>
-      </w:pPr>
+        <w:pStyle w:val="PargrafodaLista"/>
+        <w:numPr>
+          <w:ilvl w:val="0"/>
+          <w:numId w:val="3"/>
+        </w:numPr>
+        <w:jc w:val="both"/>
+        <w:rPr>
+          <w:rFonts w:ascii="Arial" w:hAnsi="Arial" w:cs="Arial"/>
+          <w:b/>
+          <w:sz w:val="24"/>
+          <w:szCs w:val="24"/>
+        </w:rPr>
+      </w:pPr>
+      <w:r>
+        <w:rPr>
+          <w:rFonts w:ascii="Arial" w:hAnsi="Arial" w:cs="Arial"/>
+          <w:b/>
+          <w:sz w:val="24"/>
+          <w:szCs w:val="24"/>
+        </w:rPr>
+        <w:lastRenderedPageBreak/>
+        <w:t>Simulação de Dados</w:t>
+      </w:r>
+    </w:p>
+    <w:p>
+      <w:pPr>
+        <w:jc w:val="both"/>
+        <w:rPr>
+          <w:rFonts w:ascii="Arial" w:hAnsi="Arial" w:cs="Arial"/>
+          <w:sz w:val="24"/>
+          <w:szCs w:val="24"/>
+        </w:rPr>
+      </w:pPr>
+      <w:r>
+        <w:rPr>
+          <w:noProof/>
+        </w:rPr>
+        <w:drawing>
+          <wp:inline distT="0" distB="0" distL="0" distR="0" wp14:anchorId="3C022DEE" wp14:editId="721E2F3F">
+            <wp:extent cx="2658319" cy="2466975"/>
+            <wp:effectExtent l="0" t="0" r="8890" b="0"/>
+            <wp:docPr id="4" name="Imagem 4"/>
+            <wp:cNvGraphicFramePr>
+              <a:graphicFrameLocks xmlns:a="http://schemas.openxmlformats.org/drawingml/2006/main" noChangeAspect="1"/>
+            </wp:cNvGraphicFramePr>
+            <a:graphic xmlns:a="http://schemas.openxmlformats.org/drawingml/2006/main">
+              <a:graphicData uri="http://schemas.openxmlformats.org/drawingml/2006/picture">
+                <pic:pic xmlns:pic="http://schemas.openxmlformats.org/drawingml/2006/picture">
+                  <pic:nvPicPr>
+                    <pic:cNvPr id="1" name=""/>
+                    <pic:cNvPicPr/>
+                  </pic:nvPicPr>
+                  <pic:blipFill>
+                    <a:blip r:embed="rId6"/>
+                    <a:stretch>
+                      <a:fillRect/>
+                    </a:stretch>
+                  </pic:blipFill>
+                  <pic:spPr>
+                    <a:xfrm>
+                      <a:off x="0" y="0"/>
+                      <a:ext cx="2724181" cy="2528096"/>
+                    </a:xfrm>
+                    <a:prstGeom prst="rect">
+                      <a:avLst/>
+                    </a:prstGeom>
+                  </pic:spPr>
+                </pic:pic>
+              </a:graphicData>
+            </a:graphic>
+          </wp:inline>
+        </w:drawing>
+      </w:r>
+      <w:r>
+        <w:rPr>
+          <w:noProof/>
+        </w:rPr>
+        <w:drawing>
+          <wp:inline distT="0" distB="0" distL="0" distR="0" wp14:anchorId="581D1867" wp14:editId="7947E39D">
+            <wp:extent cx="1572899" cy="1704975"/>
+            <wp:effectExtent l="0" t="0" r="8255" b="0"/>
+            <wp:docPr id="5" name="Imagem 5"/>
+            <wp:cNvGraphicFramePr>
+              <a:graphicFrameLocks xmlns:a="http://schemas.openxmlformats.org/drawingml/2006/main" noChangeAspect="1"/>
+            </wp:cNvGraphicFramePr>
+            <a:graphic xmlns:a="http://schemas.openxmlformats.org/drawingml/2006/main">
+              <a:graphicData uri="http://schemas.openxmlformats.org/drawingml/2006/picture">
+                <pic:pic xmlns:pic="http://schemas.openxmlformats.org/drawingml/2006/picture">
+                  <pic:nvPicPr>
+                    <pic:cNvPr id="1" name=""/>
+                    <pic:cNvPicPr/>
+                  </pic:nvPicPr>
+                  <pic:blipFill>
+                    <a:blip r:embed="rId7"/>
+                    <a:stretch>
+                      <a:fillRect/>
+                    </a:stretch>
+                  </pic:blipFill>
+                  <pic:spPr>
+                    <a:xfrm>
+                      <a:off x="0" y="0"/>
+                      <a:ext cx="1606393" cy="1741282"/>
+                    </a:xfrm>
+                    <a:prstGeom prst="rect">
+                      <a:avLst/>
+                    </a:prstGeom>
+                  </pic:spPr>
+                </pic:pic>
+              </a:graphicData>
+            </a:graphic>
+          </wp:inline>
+        </w:drawing>
+      </w:r>
+    </w:p>
+    <w:p>
+      <w:pPr>
+        <w:jc w:val="both"/>
+        <w:rPr>
+          <w:rFonts w:ascii="Arial" w:hAnsi="Arial" w:cs="Arial"/>
+          <w:sz w:val="24"/>
+          <w:szCs w:val="24"/>
+        </w:rPr>
+      </w:pPr>
+    </w:p>
+    <w:p>
+      <w:pPr>
+        <w:jc w:val="both"/>
+        <w:rPr>
+          <w:rFonts w:ascii="Arial" w:hAnsi="Arial" w:cs="Arial"/>
+        </w:rPr>
+      </w:pPr>
+      <w:r>
+        <w:rPr>
+          <w:noProof/>
+        </w:rPr>
+        <w:drawing>
+          <wp:inline distT="0" distB="0" distL="0" distR="0" wp14:anchorId="7F7C6CC3" wp14:editId="7A4D2203">
+            <wp:extent cx="5400040" cy="2788920"/>
+            <wp:effectExtent l="0" t="0" r="0" b="0"/>
+            <wp:docPr id="3" name="Imagem 3"/>
+            <wp:cNvGraphicFramePr>
+              <a:graphicFrameLocks xmlns:a="http://schemas.openxmlformats.org/drawingml/2006/main" noChangeAspect="1"/>
+            </wp:cNvGraphicFramePr>
+            <a:graphic xmlns:a="http://schemas.openxmlformats.org/drawingml/2006/main">
+              <a:graphicData uri="http://schemas.openxmlformats.org/drawingml/2006/picture">
+                <pic:pic xmlns:pic="http://schemas.openxmlformats.org/drawingml/2006/picture">
+                  <pic:nvPicPr>
+                    <pic:cNvPr id="1" name=""/>
+                    <pic:cNvPicPr/>
+                  </pic:nvPicPr>
+                  <pic:blipFill>
+                    <a:blip r:embed="rId8"/>
+                    <a:stretch>
+                      <a:fillRect/>
+                    </a:stretch>
+                  </pic:blipFill>
+                  <pic:spPr>
+                    <a:xfrm>
+                      <a:off x="0" y="0"/>
+                      <a:ext cx="5400040" cy="2788920"/>
+                    </a:xfrm>
+                    <a:prstGeom prst="rect">
+                      <a:avLst/>
+                    </a:prstGeom>
+                  </pic:spPr>
+                </pic:pic>
+              </a:graphicData>
+            </a:graphic>
+          </wp:inline>
+        </w:drawing>
+      </w:r>
     </w:p>
     <w:sectPr>
       <w:pgSz w:w="11906" w:h="16838"/>
@@ -1207,7 +1357,7 @@
       </w:pPr>
     </w:pPrDefault>
   </w:docDefaults>
-  <w:latentStyles w:defLockedState="0" w:defUIPriority="99" w:defSemiHidden="0" w:defUnhideWhenUsed="0" w:defQFormat="0" w:count="375">
+  <w:latentStyles w:defLockedState="0" w:defUIPriority="99" w:defSemiHidden="0" w:defUnhideWhenUsed="0" w:defQFormat="0" w:count="376">
     <w:lsdException w:name="Normal" w:uiPriority="0" w:qFormat="1"/>
     <w:lsdException w:name="heading 1" w:uiPriority="9" w:qFormat="1"/>
     <w:lsdException w:name="heading 2" w:semiHidden="1" w:uiPriority="9" w:unhideWhenUsed="1" w:qFormat="1"/>
@@ -1313,7 +1463,6 @@
     <w:lsdException w:name="HTML Sample" w:semiHidden="1" w:unhideWhenUsed="1"/>
     <w:lsdException w:name="HTML Typewriter" w:semiHidden="1" w:unhideWhenUsed="1"/>
     <w:lsdException w:name="HTML Variable" w:semiHidden="1" w:unhideWhenUsed="1"/>
-    <w:lsdException w:name="Normal Table" w:semiHidden="1" w:unhideWhenUsed="1"/>
     <w:lsdException w:name="annotation subject" w:semiHidden="1" w:unhideWhenUsed="1"/>
     <w:lsdException w:name="No List" w:semiHidden="1" w:unhideWhenUsed="1"/>
     <w:lsdException w:name="Outline List 1" w:semiHidden="1" w:unhideWhenUsed="1"/>
@@ -1360,10 +1509,8 @@
     <w:lsdException w:name="Table Subtle 2" w:semiHidden="1" w:unhideWhenUsed="1"/>
     <w:lsdException w:name="Table Web 1" w:semiHidden="1" w:unhideWhenUsed="1"/>
     <w:lsdException w:name="Table Web 2" w:semiHidden="1" w:unhideWhenUsed="1"/>
-    <w:lsdException w:name="Table Web 3" w:semiHidden="1" w:unhideWhenUsed="1"/>
     <w:lsdException w:name="Balloon Text" w:semiHidden="1" w:unhideWhenUsed="1"/>
     <w:lsdException w:name="Table Grid" w:uiPriority="39"/>
-    <w:lsdException w:name="Table Theme" w:semiHidden="1" w:unhideWhenUsed="1"/>
     <w:lsdException w:name="Placeholder Text" w:semiHidden="1"/>
     <w:lsdException w:name="No Spacing" w:uiPriority="1" w:qFormat="1"/>
     <w:lsdException w:name="Light Shading" w:uiPriority="60"/>
@@ -1583,6 +1730,7 @@
     <w:lsdException w:name="Smart Hyperlink" w:semiHidden="1" w:unhideWhenUsed="1"/>
     <w:lsdException w:name="Hashtag" w:semiHidden="1" w:unhideWhenUsed="1"/>
     <w:lsdException w:name="Unresolved Mention" w:semiHidden="1" w:unhideWhenUsed="1"/>
+    <w:lsdException w:name="Smart Link" w:semiHidden="1" w:unhideWhenUsed="1"/>
   </w:latentStyles>
   <w:style w:type="paragraph" w:default="1" w:styleId="Normal">
     <w:name w:val="Normal"/>
@@ -1986,7 +2134,7 @@
 </file>
 
 <file path=customXml/itemProps1.xml><?xml version="1.0" encoding="utf-8"?>
-<ds:datastoreItem xmlns:ds="http://schemas.openxmlformats.org/officeDocument/2006/customXml" ds:itemID="{D9244DC6-57A4-4960-BD7D-7A1164C6B3D3}">
+<ds:datastoreItem xmlns:ds="http://schemas.openxmlformats.org/officeDocument/2006/customXml" ds:itemID="{262A73A9-6285-4EE4-99AA-3C070E9664AE}">
   <ds:schemaRefs>
     <ds:schemaRef ds:uri="http://schemas.openxmlformats.org/officeDocument/2006/bibliography"/>
   </ds:schemaRefs>

</xml_diff>